<commit_message>
Print das telas com os comandos de envio da atividade do git e github
</commit_message>
<xml_diff>
--- a/Elizabete_Gomes.docx
+++ b/Elizabete_Gomes.docx
@@ -11,15 +11,7 @@
         </w:numPr>
       </w:pPr>
       <w:r>
-        <w:t xml:space="preserve">Criando Pasta, fazendo a conexão com a minha conta no </w:t>
-      </w:r>
-      <w:proofErr w:type="spellStart"/>
-      <w:r>
-        <w:t>github</w:t>
-      </w:r>
-      <w:proofErr w:type="spellEnd"/>
-      <w:r>
-        <w:t>, conectando e clonando o repositório remoto.</w:t>
+        <w:t>Criando Pasta, fazendo a conexão com a minha conta no github, conectando e clonando o repositório remoto.</w:t>
       </w:r>
     </w:p>
     <w:p/>
@@ -182,7 +174,53 @@
       </w:r>
     </w:p>
     <w:p/>
-    <w:p/>
+    <w:p>
+      <w:r>
+        <w:t>4 Enviando arquivo do word com os prints da tela</w:t>
+      </w:r>
+    </w:p>
+    <w:p>
+      <w:r>
+        <w:rPr>
+          <w:noProof/>
+        </w:rPr>
+        <w:drawing>
+          <wp:inline distT="0" distB="0" distL="0" distR="0" wp14:anchorId="3068A00E" wp14:editId="2636D528">
+            <wp:extent cx="5400040" cy="3449955"/>
+            <wp:effectExtent l="0" t="0" r="0" b="0"/>
+            <wp:docPr id="6" name="Imagem 6"/>
+            <wp:cNvGraphicFramePr>
+              <a:graphicFrameLocks xmlns:a="http://schemas.openxmlformats.org/drawingml/2006/main" noChangeAspect="1"/>
+            </wp:cNvGraphicFramePr>
+            <a:graphic xmlns:a="http://schemas.openxmlformats.org/drawingml/2006/main">
+              <a:graphicData uri="http://schemas.openxmlformats.org/drawingml/2006/picture">
+                <pic:pic xmlns:pic="http://schemas.openxmlformats.org/drawingml/2006/picture">
+                  <pic:nvPicPr>
+                    <pic:cNvPr id="1" name=""/>
+                    <pic:cNvPicPr/>
+                  </pic:nvPicPr>
+                  <pic:blipFill>
+                    <a:blip r:embed="rId8"/>
+                    <a:stretch>
+                      <a:fillRect/>
+                    </a:stretch>
+                  </pic:blipFill>
+                  <pic:spPr>
+                    <a:xfrm>
+                      <a:off x="0" y="0"/>
+                      <a:ext cx="5400040" cy="3449955"/>
+                    </a:xfrm>
+                    <a:prstGeom prst="rect">
+                      <a:avLst/>
+                    </a:prstGeom>
+                  </pic:spPr>
+                </pic:pic>
+              </a:graphicData>
+            </a:graphic>
+          </wp:inline>
+        </w:drawing>
+      </w:r>
+    </w:p>
     <w:p/>
     <w:p/>
     <w:p/>

</xml_diff>